<commit_message>
Updating Projektbericht and Gantt-Diagramm (#1)
* Delete Projektbericht.docx

* Delete GanttDiagramm.pod

* Add files via upload
</commit_message>
<xml_diff>
--- a/Projektbericht.docx
+++ b/Projektbericht.docx
@@ -461,13 +461,7 @@
         <w:rPr>
           <w:lang w:val="de-AT"/>
         </w:rPr>
-        <w:t xml:space="preserve"> TMDB oder ähnliche Film-/Serien-API</w:t>
-      </w:r>
-      <w:r>
-        <w:rPr>
-          <w:lang w:val="de-AT"/>
-        </w:rPr>
-        <w:t xml:space="preserve">   </w:t>
+        <w:t xml:space="preserve"> TMDB </w:t>
       </w:r>
     </w:p>
     <w:p>
@@ -493,8 +487,16 @@
         <w:rPr>
           <w:lang w:val="de-AT"/>
         </w:rPr>
-        <w:t xml:space="preserve"> HTTP mit JSON zwischen Frontend und Backend</w:t>
-      </w:r>
+        <w:t xml:space="preserve"> HTTP mit JSON zwischen Frontend und </w:t>
+      </w:r>
+      <w:proofErr w:type="gramStart"/>
+      <w:r>
+        <w:rPr>
+          <w:lang w:val="de-AT"/>
+        </w:rPr>
+        <w:t>Backend</w:t>
+      </w:r>
+      <w:proofErr w:type="gramEnd"/>
     </w:p>
     <w:p>
       <w:pPr>
@@ -536,7 +538,21 @@
         <w:rPr>
           <w:lang w:val="de-AT"/>
         </w:rPr>
-        <w:t>Saubere Trennung von Frontend und Backend bei der API-Nutzung</w:t>
+        <w:t xml:space="preserve">Saubere Trennung von Frontend und </w:t>
+      </w:r>
+      <w:proofErr w:type="gramStart"/>
+      <w:r>
+        <w:rPr>
+          <w:lang w:val="de-AT"/>
+        </w:rPr>
+        <w:t>Backend</w:t>
+      </w:r>
+      <w:proofErr w:type="gramEnd"/>
+      <w:r>
+        <w:rPr>
+          <w:lang w:val="de-AT"/>
+        </w:rPr>
+        <w:t xml:space="preserve"> bei der API-Nutzung</w:t>
       </w:r>
     </w:p>
     <w:p>
@@ -608,6 +624,10 @@
     <w:p>
       <w:pPr>
         <w:rPr>
+          <w:b/>
+          <w:bCs/>
+          <w:sz w:val="32"/>
+          <w:szCs w:val="32"/>
           <w:lang w:val="de-AT"/>
         </w:rPr>
       </w:pPr>
@@ -618,17 +638,17 @@
         <w:rPr>
           <w:b/>
           <w:bCs/>
-          <w:sz w:val="28"/>
-          <w:szCs w:val="28"/>
-          <w:lang w:val="de-AT"/>
-        </w:rPr>
-      </w:pPr>
-      <w:r>
-        <w:rPr>
-          <w:b/>
-          <w:bCs/>
-          <w:sz w:val="28"/>
-          <w:szCs w:val="28"/>
+          <w:sz w:val="32"/>
+          <w:szCs w:val="32"/>
+          <w:lang w:val="de-AT"/>
+        </w:rPr>
+      </w:pPr>
+      <w:r>
+        <w:rPr>
+          <w:b/>
+          <w:bCs/>
+          <w:sz w:val="32"/>
+          <w:szCs w:val="32"/>
           <w:lang w:val="de-AT"/>
         </w:rPr>
         <w:lastRenderedPageBreak/>
@@ -638,46 +658,57 @@
         <w:rPr>
           <w:b/>
           <w:bCs/>
-          <w:sz w:val="28"/>
-          <w:szCs w:val="28"/>
-          <w:lang w:val="de-AT"/>
-        </w:rPr>
-        <w:t xml:space="preserve"> (Gantt-Diagramm)</w:t>
-      </w:r>
-    </w:p>
-    <w:p>
-      <w:pPr>
-        <w:jc w:val="center"/>
-        <w:rPr>
-          <w:b/>
-          <w:bCs/>
           <w:sz w:val="32"/>
           <w:szCs w:val="32"/>
           <w:lang w:val="de-AT"/>
         </w:rPr>
-      </w:pPr>
-      <w:r>
-        <w:rPr>
-          <w:b/>
-          <w:bCs/>
-          <w:noProof/>
-          <w:sz w:val="28"/>
-          <w:szCs w:val="28"/>
+        <w:t xml:space="preserve"> (Gantt-Diagramm)</w:t>
+      </w:r>
+    </w:p>
+    <w:p>
+      <w:pPr>
+        <w:jc w:val="center"/>
+        <w:rPr>
+          <w:b/>
+          <w:bCs/>
+          <w:sz w:val="32"/>
+          <w:szCs w:val="32"/>
+          <w:lang w:val="de-AT"/>
+        </w:rPr>
+      </w:pPr>
+    </w:p>
+    <w:p>
+      <w:pPr>
+        <w:jc w:val="center"/>
+        <w:rPr>
+          <w:b/>
+          <w:bCs/>
+          <w:sz w:val="24"/>
+          <w:szCs w:val="24"/>
+          <w:lang w:val="de-AT"/>
+        </w:rPr>
+      </w:pPr>
+      <w:r>
+        <w:rPr>
+          <w:b/>
+          <w:bCs/>
+          <w:sz w:val="24"/>
+          <w:szCs w:val="24"/>
           <w:lang w:val="de-AT"/>
         </w:rPr>
         <w:drawing>
-          <wp:anchor distT="0" distB="0" distL="114300" distR="114300" simplePos="0" relativeHeight="251658240" behindDoc="1" locked="0" layoutInCell="1" allowOverlap="1" wp14:anchorId="311A1A6A" wp14:editId="29559715">
+          <wp:anchor distT="0" distB="0" distL="114300" distR="114300" simplePos="0" relativeHeight="251659264" behindDoc="0" locked="0" layoutInCell="1" allowOverlap="1" wp14:anchorId="37C56C49" wp14:editId="12754706">
             <wp:simplePos x="0" y="0"/>
-            <wp:positionH relativeFrom="page">
-              <wp:posOffset>184150</wp:posOffset>
+            <wp:positionH relativeFrom="margin">
+              <wp:align>center</wp:align>
             </wp:positionH>
             <wp:positionV relativeFrom="paragraph">
-              <wp:posOffset>120650</wp:posOffset>
+              <wp:posOffset>123825</wp:posOffset>
             </wp:positionV>
-            <wp:extent cx="7208520" cy="1802130"/>
-            <wp:effectExtent l="133350" t="114300" r="144780" b="160020"/>
+            <wp:extent cx="4200525" cy="3086100"/>
+            <wp:effectExtent l="133350" t="114300" r="142875" b="152400"/>
             <wp:wrapNone/>
-            <wp:docPr id="1774446042" name="Grafik 1" descr="Ein Bild, das Text, Zahl, Schrift, Reihe enthält.&#10;&#10;KI-generierte Inhalte können fehlerhaft sein."/>
+            <wp:docPr id="1929488990" name="Grafik 1" descr="Ein Bild, das Text, Screenshot, Reihe, Diagramm enthält.&#10;&#10;KI-generierte Inhalte können fehlerhaft sein."/>
             <wp:cNvGraphicFramePr>
               <a:graphicFrameLocks xmlns:a="http://schemas.openxmlformats.org/drawingml/2006/main" noChangeAspect="1"/>
             </wp:cNvGraphicFramePr>
@@ -685,7 +716,7 @@
               <a:graphicData uri="http://schemas.openxmlformats.org/drawingml/2006/picture">
                 <pic:pic xmlns:pic="http://schemas.openxmlformats.org/drawingml/2006/picture">
                   <pic:nvPicPr>
-                    <pic:cNvPr id="1774446042" name="Grafik 1" descr="Ein Bild, das Text, Zahl, Schrift, Reihe enthält.&#10;&#10;KI-generierte Inhalte können fehlerhaft sein."/>
+                    <pic:cNvPr id="1929488990" name="Grafik 1" descr="Ein Bild, das Text, Screenshot, Reihe, Diagramm enthält.&#10;&#10;KI-generierte Inhalte können fehlerhaft sein."/>
                     <pic:cNvPicPr/>
                   </pic:nvPicPr>
                   <pic:blipFill>
@@ -703,7 +734,7 @@
                   <pic:spPr>
                     <a:xfrm>
                       <a:off x="0" y="0"/>
-                      <a:ext cx="7208520" cy="1802130"/>
+                      <a:ext cx="4200525" cy="3086100"/>
                     </a:xfrm>
                     <a:prstGeom prst="rect">
                       <a:avLst/>
@@ -842,21 +873,314 @@
     </w:p>
     <w:p>
       <w:pPr>
-        <w:jc w:val="center"/>
-        <w:rPr>
-          <w:b/>
-          <w:bCs/>
+        <w:rPr>
+          <w:b/>
+          <w:bCs/>
+          <w:sz w:val="24"/>
+          <w:szCs w:val="24"/>
+          <w:lang w:val="de-AT"/>
+        </w:rPr>
+      </w:pPr>
+    </w:p>
+    <w:p>
+      <w:pPr>
+        <w:rPr>
+          <w:b/>
+          <w:bCs/>
+          <w:sz w:val="24"/>
+          <w:szCs w:val="24"/>
+          <w:lang w:val="de-AT"/>
+        </w:rPr>
+      </w:pPr>
+    </w:p>
+    <w:p>
+      <w:pPr>
+        <w:rPr>
+          <w:b/>
+          <w:bCs/>
+          <w:sz w:val="24"/>
+          <w:szCs w:val="24"/>
+          <w:lang w:val="de-AT"/>
+        </w:rPr>
+      </w:pPr>
+    </w:p>
+    <w:p>
+      <w:pPr>
+        <w:rPr>
+          <w:b/>
+          <w:bCs/>
+          <w:sz w:val="24"/>
+          <w:szCs w:val="24"/>
+          <w:lang w:val="de-AT"/>
+        </w:rPr>
+      </w:pPr>
+    </w:p>
+    <w:p>
+      <w:pPr>
+        <w:rPr>
+          <w:b/>
+          <w:bCs/>
+          <w:sz w:val="24"/>
+          <w:szCs w:val="24"/>
+          <w:lang w:val="de-AT"/>
+        </w:rPr>
+      </w:pPr>
+      <w:r>
+        <w:rPr>
+          <w:b/>
+          <w:bCs/>
+          <w:noProof/>
           <w:sz w:val="28"/>
           <w:szCs w:val="28"/>
           <w:lang w:val="de-AT"/>
         </w:rPr>
-      </w:pPr>
-      <w:r>
-        <w:rPr>
-          <w:b/>
-          <w:bCs/>
-          <w:sz w:val="28"/>
-          <w:szCs w:val="28"/>
+        <w:drawing>
+          <wp:anchor distT="0" distB="0" distL="114300" distR="114300" simplePos="0" relativeHeight="251658240" behindDoc="0" locked="0" layoutInCell="1" allowOverlap="1" wp14:anchorId="2D8712D8" wp14:editId="7869F8FA">
+            <wp:simplePos x="0" y="0"/>
+            <wp:positionH relativeFrom="margin">
+              <wp:align>center</wp:align>
+            </wp:positionH>
+            <wp:positionV relativeFrom="paragraph">
+              <wp:posOffset>102235</wp:posOffset>
+            </wp:positionV>
+            <wp:extent cx="6953250" cy="2035175"/>
+            <wp:effectExtent l="133350" t="114300" r="152400" b="155575"/>
+            <wp:wrapNone/>
+            <wp:docPr id="1505357361" name="Grafik 1" descr="Ein Bild, das Text, Screenshot, Zahl, Schrift enthält.&#10;&#10;KI-generierte Inhalte können fehlerhaft sein."/>
+            <wp:cNvGraphicFramePr>
+              <a:graphicFrameLocks xmlns:a="http://schemas.openxmlformats.org/drawingml/2006/main" noChangeAspect="1"/>
+            </wp:cNvGraphicFramePr>
+            <a:graphic xmlns:a="http://schemas.openxmlformats.org/drawingml/2006/main">
+              <a:graphicData uri="http://schemas.openxmlformats.org/drawingml/2006/picture">
+                <pic:pic xmlns:pic="http://schemas.openxmlformats.org/drawingml/2006/picture">
+                  <pic:nvPicPr>
+                    <pic:cNvPr id="1505357361" name="Grafik 1" descr="Ein Bild, das Text, Screenshot, Zahl, Schrift enthält.&#10;&#10;KI-generierte Inhalte können fehlerhaft sein."/>
+                    <pic:cNvPicPr/>
+                  </pic:nvPicPr>
+                  <pic:blipFill>
+                    <a:blip r:embed="rId6">
+                      <a:extLst>
+                        <a:ext uri="{28A0092B-C50C-407E-A947-70E740481C1C}">
+                          <a14:useLocalDpi xmlns:a14="http://schemas.microsoft.com/office/drawing/2010/main" val="0"/>
+                        </a:ext>
+                      </a:extLst>
+                    </a:blip>
+                    <a:stretch>
+                      <a:fillRect/>
+                    </a:stretch>
+                  </pic:blipFill>
+                  <pic:spPr>
+                    <a:xfrm>
+                      <a:off x="0" y="0"/>
+                      <a:ext cx="6953250" cy="2035175"/>
+                    </a:xfrm>
+                    <a:prstGeom prst="rect">
+                      <a:avLst/>
+                    </a:prstGeom>
+                    <a:solidFill>
+                      <a:srgbClr val="FFFFFF">
+                        <a:shade val="85000"/>
+                      </a:srgbClr>
+                    </a:solidFill>
+                    <a:ln w="88900" cap="sq">
+                      <a:solidFill>
+                        <a:srgbClr val="FFFFFF"/>
+                      </a:solidFill>
+                      <a:miter lim="800000"/>
+                    </a:ln>
+                    <a:effectLst>
+                      <a:outerShdw blurRad="55000" dist="18000" dir="5400000" algn="tl" rotWithShape="0">
+                        <a:srgbClr val="000000">
+                          <a:alpha val="40000"/>
+                        </a:srgbClr>
+                      </a:outerShdw>
+                    </a:effectLst>
+                    <a:scene3d>
+                      <a:camera prst="orthographicFront"/>
+                      <a:lightRig rig="twoPt" dir="t">
+                        <a:rot lat="0" lon="0" rev="7200000"/>
+                      </a:lightRig>
+                    </a:scene3d>
+                    <a:sp3d>
+                      <a:bevelT w="25400" h="19050"/>
+                      <a:contourClr>
+                        <a:srgbClr val="FFFFFF"/>
+                      </a:contourClr>
+                    </a:sp3d>
+                  </pic:spPr>
+                </pic:pic>
+              </a:graphicData>
+            </a:graphic>
+            <wp14:sizeRelH relativeFrom="page">
+              <wp14:pctWidth>0</wp14:pctWidth>
+            </wp14:sizeRelH>
+            <wp14:sizeRelV relativeFrom="page">
+              <wp14:pctHeight>0</wp14:pctHeight>
+            </wp14:sizeRelV>
+          </wp:anchor>
+        </w:drawing>
+      </w:r>
+    </w:p>
+    <w:p>
+      <w:pPr>
+        <w:rPr>
+          <w:b/>
+          <w:bCs/>
+          <w:sz w:val="24"/>
+          <w:szCs w:val="24"/>
+          <w:lang w:val="de-AT"/>
+        </w:rPr>
+      </w:pPr>
+    </w:p>
+    <w:p>
+      <w:pPr>
+        <w:rPr>
+          <w:b/>
+          <w:bCs/>
+          <w:sz w:val="24"/>
+          <w:szCs w:val="24"/>
+          <w:lang w:val="de-AT"/>
+        </w:rPr>
+      </w:pPr>
+    </w:p>
+    <w:p>
+      <w:pPr>
+        <w:rPr>
+          <w:b/>
+          <w:bCs/>
+          <w:sz w:val="24"/>
+          <w:szCs w:val="24"/>
+          <w:lang w:val="de-AT"/>
+        </w:rPr>
+      </w:pPr>
+    </w:p>
+    <w:p>
+      <w:pPr>
+        <w:rPr>
+          <w:b/>
+          <w:bCs/>
+          <w:sz w:val="24"/>
+          <w:szCs w:val="24"/>
+          <w:lang w:val="de-AT"/>
+        </w:rPr>
+      </w:pPr>
+    </w:p>
+    <w:p>
+      <w:pPr>
+        <w:rPr>
+          <w:b/>
+          <w:bCs/>
+          <w:sz w:val="24"/>
+          <w:szCs w:val="24"/>
+          <w:lang w:val="de-AT"/>
+        </w:rPr>
+      </w:pPr>
+    </w:p>
+    <w:p>
+      <w:pPr>
+        <w:rPr>
+          <w:b/>
+          <w:bCs/>
+          <w:sz w:val="24"/>
+          <w:szCs w:val="24"/>
+          <w:lang w:val="de-AT"/>
+        </w:rPr>
+      </w:pPr>
+    </w:p>
+    <w:p>
+      <w:pPr>
+        <w:rPr>
+          <w:b/>
+          <w:bCs/>
+          <w:sz w:val="24"/>
+          <w:szCs w:val="24"/>
+          <w:lang w:val="de-AT"/>
+        </w:rPr>
+      </w:pPr>
+    </w:p>
+    <w:p>
+      <w:pPr>
+        <w:rPr>
+          <w:b/>
+          <w:bCs/>
+          <w:sz w:val="24"/>
+          <w:szCs w:val="24"/>
+          <w:lang w:val="de-AT"/>
+        </w:rPr>
+      </w:pPr>
+    </w:p>
+    <w:p>
+      <w:pPr>
+        <w:rPr>
+          <w:b/>
+          <w:bCs/>
+          <w:sz w:val="24"/>
+          <w:szCs w:val="24"/>
+          <w:lang w:val="de-AT"/>
+        </w:rPr>
+      </w:pPr>
+    </w:p>
+    <w:p>
+      <w:pPr>
+        <w:rPr>
+          <w:b/>
+          <w:bCs/>
+          <w:sz w:val="24"/>
+          <w:szCs w:val="24"/>
+          <w:lang w:val="de-AT"/>
+        </w:rPr>
+      </w:pPr>
+    </w:p>
+    <w:p>
+      <w:pPr>
+        <w:rPr>
+          <w:b/>
+          <w:bCs/>
+          <w:sz w:val="24"/>
+          <w:szCs w:val="24"/>
+          <w:lang w:val="de-AT"/>
+        </w:rPr>
+      </w:pPr>
+    </w:p>
+    <w:p>
+      <w:pPr>
+        <w:rPr>
+          <w:b/>
+          <w:bCs/>
+          <w:sz w:val="24"/>
+          <w:szCs w:val="24"/>
+          <w:lang w:val="de-AT"/>
+        </w:rPr>
+      </w:pPr>
+    </w:p>
+    <w:p>
+      <w:pPr>
+        <w:rPr>
+          <w:b/>
+          <w:bCs/>
+          <w:sz w:val="24"/>
+          <w:szCs w:val="24"/>
+          <w:lang w:val="de-AT"/>
+        </w:rPr>
+      </w:pPr>
+    </w:p>
+    <w:p>
+      <w:pPr>
+        <w:jc w:val="center"/>
+        <w:rPr>
+          <w:b/>
+          <w:bCs/>
+          <w:sz w:val="32"/>
+          <w:szCs w:val="32"/>
+          <w:lang w:val="de-AT"/>
+        </w:rPr>
+      </w:pPr>
+      <w:r>
+        <w:rPr>
+          <w:b/>
+          <w:bCs/>
+          <w:sz w:val="32"/>
+          <w:szCs w:val="32"/>
           <w:lang w:val="de-AT"/>
         </w:rPr>
         <w:t>Datenbankstruktur</w:t>
@@ -866,17 +1190,30 @@
       <w:pPr>
         <w:jc w:val="center"/>
         <w:rPr>
-          <w:lang w:val="de-AT"/>
-        </w:rPr>
-      </w:pPr>
-      <w:r>
-        <w:rPr>
+          <w:b/>
+          <w:bCs/>
+          <w:sz w:val="14"/>
+          <w:szCs w:val="14"/>
+          <w:lang w:val="de-AT"/>
+        </w:rPr>
+      </w:pPr>
+    </w:p>
+    <w:p>
+      <w:pPr>
+        <w:jc w:val="center"/>
+        <w:rPr>
+          <w:lang w:val="de-AT"/>
+        </w:rPr>
+      </w:pPr>
+      <w:r>
+        <w:rPr>
+          <w:noProof/>
           <w:lang w:val="de-AT"/>
         </w:rPr>
         <w:drawing>
-          <wp:inline distT="0" distB="0" distL="0" distR="0" wp14:anchorId="2A49990B" wp14:editId="3A0A1AC3">
-            <wp:extent cx="3826304" cy="5532120"/>
-            <wp:effectExtent l="0" t="0" r="3175" b="0"/>
+          <wp:inline distT="0" distB="0" distL="0" distR="0" wp14:anchorId="2A49990B" wp14:editId="72401D2C">
+            <wp:extent cx="3251832" cy="4701540"/>
+            <wp:effectExtent l="133350" t="114300" r="101600" b="137160"/>
             <wp:docPr id="1601663740" name="Grafik 1"/>
             <wp:cNvGraphicFramePr>
               <a:graphicFrameLocks xmlns:a="http://schemas.openxmlformats.org/drawingml/2006/main" noChangeAspect="1"/>
@@ -889,7 +1226,7 @@
                     <pic:cNvPicPr/>
                   </pic:nvPicPr>
                   <pic:blipFill>
-                    <a:blip r:embed="rId6"/>
+                    <a:blip r:embed="rId7"/>
                     <a:stretch>
                       <a:fillRect/>
                     </a:stretch>
@@ -897,11 +1234,41 @@
                   <pic:spPr>
                     <a:xfrm>
                       <a:off x="0" y="0"/>
-                      <a:ext cx="3831078" cy="5539022"/>
+                      <a:ext cx="3269113" cy="4726526"/>
                     </a:xfrm>
                     <a:prstGeom prst="rect">
                       <a:avLst/>
                     </a:prstGeom>
+                    <a:solidFill>
+                      <a:srgbClr val="FFFFFF">
+                        <a:shade val="85000"/>
+                      </a:srgbClr>
+                    </a:solidFill>
+                    <a:ln w="88900" cap="sq">
+                      <a:solidFill>
+                        <a:srgbClr val="FFFFFF"/>
+                      </a:solidFill>
+                      <a:miter lim="800000"/>
+                    </a:ln>
+                    <a:effectLst>
+                      <a:outerShdw blurRad="55000" dist="18000" dir="5400000" algn="tl" rotWithShape="0">
+                        <a:srgbClr val="000000">
+                          <a:alpha val="40000"/>
+                        </a:srgbClr>
+                      </a:outerShdw>
+                    </a:effectLst>
+                    <a:scene3d>
+                      <a:camera prst="orthographicFront"/>
+                      <a:lightRig rig="twoPt" dir="t">
+                        <a:rot lat="0" lon="0" rev="7200000"/>
+                      </a:lightRig>
+                    </a:scene3d>
+                    <a:sp3d>
+                      <a:bevelT w="25400" h="19050"/>
+                      <a:contourClr>
+                        <a:srgbClr val="FFFFFF"/>
+                      </a:contourClr>
+                    </a:sp3d>
                   </pic:spPr>
                 </pic:pic>
               </a:graphicData>
@@ -914,19 +1281,43 @@
       <w:pPr>
         <w:jc w:val="center"/>
         <w:rPr>
-          <w:b/>
-          <w:bCs/>
-          <w:sz w:val="28"/>
-          <w:szCs w:val="28"/>
-          <w:lang w:val="de-AT"/>
-        </w:rPr>
-      </w:pPr>
-      <w:r>
-        <w:rPr>
-          <w:b/>
-          <w:bCs/>
-          <w:sz w:val="28"/>
-          <w:szCs w:val="28"/>
+          <w:lang w:val="de-AT"/>
+        </w:rPr>
+      </w:pPr>
+    </w:p>
+    <w:p>
+      <w:pPr>
+        <w:jc w:val="center"/>
+        <w:rPr>
+          <w:lang w:val="de-AT"/>
+        </w:rPr>
+      </w:pPr>
+    </w:p>
+    <w:p>
+      <w:pPr>
+        <w:jc w:val="center"/>
+        <w:rPr>
+          <w:lang w:val="de-AT"/>
+        </w:rPr>
+      </w:pPr>
+    </w:p>
+    <w:p>
+      <w:pPr>
+        <w:jc w:val="center"/>
+        <w:rPr>
+          <w:b/>
+          <w:bCs/>
+          <w:sz w:val="32"/>
+          <w:szCs w:val="32"/>
+          <w:lang w:val="de-AT"/>
+        </w:rPr>
+      </w:pPr>
+      <w:r>
+        <w:rPr>
+          <w:b/>
+          <w:bCs/>
+          <w:sz w:val="32"/>
+          <w:szCs w:val="32"/>
           <w:lang w:val="de-AT"/>
         </w:rPr>
         <w:t>Reflexion und Herausforderungen</w:t>

</xml_diff>